<commit_message>
incorporate feedback from PGR & MM
</commit_message>
<xml_diff>
--- a/Prospectus/Prospectus v2.0.docx
+++ b/Prospectus/Prospectus v2.0.docx
@@ -491,7 +491,13 @@
         <w:t>language</w:t>
       </w:r>
       <w:r>
-        <w:t>. Instead, I start from the premise that all languages have some lexemes (however few) that exhibit lexical flexibility to varying degrees (however small), and that categorical distinctions between lexemes are more strongly and consistently expressed in some languages than others.</w:t>
+        <w:t>. Instead, I start from the premise that all languages have some lexemes (however few) that exhibit lexical flexibility to varying degree</w:t>
+      </w:r>
+      <w:r>
+        <w:t>s and perhaps at different levels (root, stem, word, or construction)</w:t>
+      </w:r>
+      <w:r>
+        <w:t>, and that categorical distinctions between lexemes are more strongly and consistently expressed in some languages than others.</w:t>
       </w:r>
       <w:r>
         <w:t xml:space="preserve"> </w:t>
@@ -503,7 +509,7 @@
         <w:rPr>
           <w:rFonts w:cs="Times New Roman"/>
         </w:rPr>
-        <w:t>—</w:t>
+        <w:t xml:space="preserve">: </w:t>
       </w:r>
       <w:r>
         <w:rPr>
@@ -717,14 +723,14 @@
         <w:rPr>
           <w:rFonts w:cs="Times New Roman"/>
         </w:rPr>
-        <w:t xml:space="preserve"> Comparable developments of grammatical categories out of discourse tendencies are attested for other areas of grammar as well, including </w:t>
+        <w:t xml:space="preserve"> Comparable developments of grammatical categories </w:t>
       </w:r>
       <w:r>
         <w:rPr>
           <w:rFonts w:cs="Times New Roman"/>
         </w:rPr>
         <w:lastRenderedPageBreak/>
-        <w:t>grammatical relations</w:t>
+        <w:t>out of discourse tendencies are attested for other areas of grammar as well, including grammatical relations</w:t>
       </w:r>
       <w:r>
         <w:rPr>
@@ -861,8 +867,6 @@
         </w:rPr>
         <w:t xml:space="preserve"> </w:t>
       </w:r>
-      <w:bookmarkStart w:id="0" w:name="_GoBack"/>
-      <w:bookmarkEnd w:id="0"/>
       <w:r>
         <w:rPr>
           <w:rFonts w:cs="Times New Roman"/>
@@ -960,7 +964,19 @@
         <w:rPr>
           <w:rFonts w:cs="Times New Roman"/>
         </w:rPr>
-        <w:t>Does the extent of lexical flexibility in a language correlate to size of corpus / lexicon? {{</w:t>
+        <w:t xml:space="preserve">Does the extent of lexical flexibility in a language correlate </w:t>
+      </w:r>
+      <w:r>
+        <w:rPr>
+          <w:rFonts w:cs="Times New Roman"/>
+        </w:rPr>
+        <w:t>with</w:t>
+      </w:r>
+      <w:r>
+        <w:rPr>
+          <w:rFonts w:cs="Times New Roman"/>
+        </w:rPr>
+        <w:t xml:space="preserve"> size of corpus / lexicon? {{</w:t>
       </w:r>
       <w:r>
         <w:rPr>
@@ -1072,19 +1088,17 @@
         </w:rPr>
         <w:t xml:space="preserve">choice of grammatical role for a lexeme correlate </w:t>
       </w:r>
-      <w:proofErr w:type="gramStart"/>
-      <w:r>
-        <w:rPr>
-          <w:rFonts w:cs="Times New Roman"/>
-        </w:rPr>
-        <w:t>to choice</w:t>
-      </w:r>
-      <w:proofErr w:type="gramEnd"/>
-      <w:r>
-        <w:rPr>
-          <w:rFonts w:cs="Times New Roman"/>
-        </w:rPr>
-        <w:t xml:space="preserve"> of lexical category? Does the type of semantic shift correlate with grammatical role? {{</w:t>
+      <w:r>
+        <w:rPr>
+          <w:rFonts w:cs="Times New Roman"/>
+        </w:rPr>
+        <w:t>with</w:t>
+      </w:r>
+      <w:r>
+        <w:rPr>
+          <w:rFonts w:cs="Times New Roman"/>
+        </w:rPr>
+        <w:t xml:space="preserve"> choice of lexical category? Does the type of semantic shift correlate with grammatical role? {{</w:t>
       </w:r>
       <w:r>
         <w:rPr>
@@ -1116,19 +1130,17 @@
         </w:rPr>
         <w:t xml:space="preserve">Does information status correlate </w:t>
       </w:r>
-      <w:proofErr w:type="gramStart"/>
-      <w:r>
-        <w:rPr>
-          <w:rFonts w:cs="Times New Roman"/>
-        </w:rPr>
-        <w:t>to choice</w:t>
-      </w:r>
-      <w:proofErr w:type="gramEnd"/>
-      <w:r>
-        <w:rPr>
-          <w:rFonts w:cs="Times New Roman"/>
-        </w:rPr>
-        <w:t xml:space="preserve"> of lexical category? Does the type of semantic shift correlate with information status? {{</w:t>
+      <w:r>
+        <w:rPr>
+          <w:rFonts w:cs="Times New Roman"/>
+        </w:rPr>
+        <w:t>with</w:t>
+      </w:r>
+      <w:r>
+        <w:rPr>
+          <w:rFonts w:cs="Times New Roman"/>
+        </w:rPr>
+        <w:t xml:space="preserve"> choice of lexical category? Does the type of semantic shift correlate with information status? {{</w:t>
       </w:r>
       <w:r>
         <w:rPr>
@@ -1142,6 +1154,22 @@
         </w:rPr>
         <w:t>Chapter}}</w:t>
       </w:r>
+    </w:p>
+    <w:p>
+      <w:pPr>
+        <w:pStyle w:val="NoSpacing"/>
+      </w:pPr>
+      <w:r>
+        <w:t xml:space="preserve">I discuss my hypotheses and expected results for each of these research questions in </w:t>
+      </w:r>
+      <w:r>
+        <w:rPr>
+          <w:rFonts w:cs="Times New Roman"/>
+        </w:rPr>
+        <w:t>my chapter outline below (§{{4}}).</w:t>
+      </w:r>
+      <w:bookmarkStart w:id="0" w:name="_GoBack"/>
+      <w:bookmarkEnd w:id="0"/>
     </w:p>
     <w:p>
       <w:pPr>
@@ -1650,6 +1678,7 @@
         <w:rPr>
           <w:rFonts w:cs="Times New Roman"/>
           <w:noProof/>
+          <w:lang w:val="es-MX"/>
         </w:rPr>
       </w:pPr>
       <w:r>
@@ -1665,6 +1694,7 @@
           <w:i/>
           <w:iCs/>
           <w:noProof/>
+          <w:lang w:val="es-MX"/>
         </w:rPr>
         <w:t>Lingua</w:t>
       </w:r>
@@ -1672,6 +1702,7 @@
         <w:rPr>
           <w:rFonts w:cs="Times New Roman"/>
           <w:noProof/>
+          <w:lang w:val="es-MX"/>
         </w:rPr>
         <w:t xml:space="preserve"> 69(4). 319–331. doi:10.1016/0024-3841(86)90061-6.</w:t>
       </w:r>
@@ -1693,8 +1724,17 @@
         <w:rPr>
           <w:rFonts w:cs="Times New Roman"/>
           <w:noProof/>
-        </w:rPr>
-        <w:t xml:space="preserve">Evans, Nicholas &amp; Toshiki Osada. 2005. Mundari: The myth of a language without word classes. </w:t>
+          <w:lang w:val="es-MX"/>
+        </w:rPr>
+        <w:lastRenderedPageBreak/>
+        <w:t xml:space="preserve">Evans, Nicholas &amp; Toshiki Osada. </w:t>
+      </w:r>
+      <w:r>
+        <w:rPr>
+          <w:rFonts w:cs="Times New Roman"/>
+          <w:noProof/>
+        </w:rPr>
+        <w:t xml:space="preserve">2005. Mundari: The myth of a language without word classes. </w:t>
       </w:r>
       <w:r>
         <w:rPr>
@@ -2302,6 +2342,7 @@
           <w:rFonts w:cs="Times New Roman"/>
           <w:noProof/>
         </w:rPr>
+        <w:lastRenderedPageBreak/>
         <w:t xml:space="preserve">Luuk, Erkki. 2010. Nouns, verbs and flexibles: Implications for typologies of word classes. </w:t>
       </w:r>
       <w:r>
@@ -4463,8 +4504,9 @@
     <w:next w:val="Normal"/>
     <w:uiPriority w:val="1"/>
     <w:qFormat/>
-    <w:rsid w:val="00885AAC"/>
+    <w:rsid w:val="00524676"/>
     <w:pPr>
+      <w:spacing w:line="360" w:lineRule="auto"/>
       <w:ind w:firstLine="0"/>
     </w:pPr>
     <w:rPr>
@@ -4943,7 +4985,7 @@
 </file>
 
 <file path=customXml/itemProps1.xml><?xml version="1.0" encoding="utf-8"?>
-<ds:datastoreItem xmlns:ds="http://schemas.openxmlformats.org/officeDocument/2006/customXml" ds:itemID="{5F18D6A5-E4C2-4EE7-8D54-D91244D0BC44}">
+<ds:datastoreItem xmlns:ds="http://schemas.openxmlformats.org/officeDocument/2006/customXml" ds:itemID="{0E88EED5-3523-4531-99AE-BD7E0E3F187E}">
   <ds:schemaRefs>
     <ds:schemaRef ds:uri="http://schemas.openxmlformats.org/officeDocument/2006/bibliography"/>
   </ds:schemaRefs>

</xml_diff>